<commit_message>
Typos and PDF exportation
</commit_message>
<xml_diff>
--- a/src/main/resources/documentation/UserGuideAndDocumentation.docx
+++ b/src/main/resources/documentation/UserGuideAndDocumentation.docx
@@ -883,7 +883,7 @@
                 <w:noProof/>
                 <w:webHidden/>
               </w:rPr>
-              <w:t>5</w:t>
+              <w:t>6</w:t>
             </w:r>
             <w:r>
               <w:rPr>
@@ -2411,7 +2411,25 @@
           <w:szCs w:val="28"/>
           <w:lang w:val="nb-NO"/>
         </w:rPr>
-        <w:t xml:space="preserve"> 20 sekunder. Dette kommer som en følge av begrensninger i den gratis tjenesten vi bruker for å hoste serverapplikasjonen, og en mer elegant løsning vil bli implementert på et senere tidspunkt. </w:t>
+        <w:t xml:space="preserve"> 20 sekunder. Dette kommer som en følge av begrensninger i den gratis tjenesten vi bruker for å hoste serverapplikasjonen, og en mer elegant løsning vil bli </w:t>
+      </w:r>
+      <w:proofErr w:type="gramStart"/>
+      <w:r>
+        <w:rPr>
+          <w:sz w:val="28"/>
+          <w:szCs w:val="28"/>
+          <w:lang w:val="nb-NO"/>
+        </w:rPr>
+        <w:t>implementert</w:t>
+      </w:r>
+      <w:proofErr w:type="gramEnd"/>
+      <w:r>
+        <w:rPr>
+          <w:sz w:val="28"/>
+          <w:szCs w:val="28"/>
+          <w:lang w:val="nb-NO"/>
+        </w:rPr>
+        <w:t xml:space="preserve"> på et senere tidspunkt. </w:t>
       </w:r>
     </w:p>
     <w:p>
@@ -2598,15 +2616,7 @@
           <w:szCs w:val="28"/>
           <w:lang w:val="nb-NO"/>
         </w:rPr>
-        <w:t>Skjermbilder,</w:t>
-      </w:r>
-      <w:r>
-        <w:rPr>
-          <w:sz w:val="28"/>
-          <w:szCs w:val="28"/>
-          <w:lang w:val="nb-NO"/>
-        </w:rPr>
-        <w:t xml:space="preserve"> figur 2)</w:t>
+        <w:t>Skjermbilder, figur 2)</w:t>
       </w:r>
       <w:r>
         <w:rPr>
@@ -2666,15 +2676,7 @@
           <w:szCs w:val="28"/>
           <w:lang w:val="nb-NO"/>
         </w:rPr>
-        <w:t xml:space="preserve"> </w:t>
-      </w:r>
-      <w:r>
-        <w:rPr>
-          <w:sz w:val="28"/>
-          <w:szCs w:val="28"/>
-          <w:lang w:val="nb-NO"/>
-        </w:rPr>
-        <w:t xml:space="preserve">(se </w:t>
+        <w:t xml:space="preserve"> (se </w:t>
       </w:r>
       <w:r>
         <w:rPr>
@@ -2690,23 +2692,7 @@
           <w:szCs w:val="28"/>
           <w:lang w:val="nb-NO"/>
         </w:rPr>
-        <w:t xml:space="preserve">, figur </w:t>
-      </w:r>
-      <w:r>
-        <w:rPr>
-          <w:sz w:val="28"/>
-          <w:szCs w:val="28"/>
-          <w:lang w:val="nb-NO"/>
-        </w:rPr>
-        <w:t>3</w:t>
-      </w:r>
-      <w:r>
-        <w:rPr>
-          <w:sz w:val="28"/>
-          <w:szCs w:val="28"/>
-          <w:lang w:val="nb-NO"/>
-        </w:rPr>
-        <w:t>)</w:t>
+        <w:t>, figur 3)</w:t>
       </w:r>
       <w:r>
         <w:rPr>
@@ -2926,23 +2912,7 @@
           <w:szCs w:val="28"/>
           <w:lang w:val="nb-NO"/>
         </w:rPr>
-        <w:t xml:space="preserve"> </w:t>
-      </w:r>
-      <w:r>
-        <w:rPr>
-          <w:sz w:val="28"/>
-          <w:szCs w:val="28"/>
-          <w:lang w:val="nb-NO"/>
-        </w:rPr>
-        <w:t>(se</w:t>
-      </w:r>
-      <w:r>
-        <w:rPr>
-          <w:sz w:val="28"/>
-          <w:szCs w:val="28"/>
-          <w:lang w:val="nb-NO"/>
-        </w:rPr>
-        <w:t xml:space="preserve"> </w:t>
+        <w:t xml:space="preserve"> (se </w:t>
       </w:r>
       <w:r>
         <w:rPr>
@@ -2958,15 +2928,7 @@
           <w:szCs w:val="28"/>
           <w:lang w:val="nb-NO"/>
         </w:rPr>
-        <w:t>,</w:t>
-      </w:r>
-      <w:r>
-        <w:rPr>
-          <w:sz w:val="28"/>
-          <w:szCs w:val="28"/>
-          <w:lang w:val="nb-NO"/>
-        </w:rPr>
-        <w:t xml:space="preserve"> figur 2)</w:t>
+        <w:t>, figur 2)</w:t>
       </w:r>
       <w:r>
         <w:rPr>
@@ -3026,15 +2988,7 @@
           <w:szCs w:val="28"/>
           <w:lang w:val="nb-NO"/>
         </w:rPr>
-        <w:t xml:space="preserve"> </w:t>
-      </w:r>
-      <w:r>
-        <w:rPr>
-          <w:sz w:val="28"/>
-          <w:szCs w:val="28"/>
-          <w:lang w:val="nb-NO"/>
-        </w:rPr>
-        <w:t xml:space="preserve">(se </w:t>
+        <w:t xml:space="preserve"> (se </w:t>
       </w:r>
       <w:r>
         <w:rPr>
@@ -3050,23 +3004,7 @@
           <w:szCs w:val="28"/>
           <w:lang w:val="nb-NO"/>
         </w:rPr>
-        <w:t xml:space="preserve">, figur </w:t>
-      </w:r>
-      <w:r>
-        <w:rPr>
-          <w:sz w:val="28"/>
-          <w:szCs w:val="28"/>
-          <w:lang w:val="nb-NO"/>
-        </w:rPr>
-        <w:t>3</w:t>
-      </w:r>
-      <w:r>
-        <w:rPr>
-          <w:sz w:val="28"/>
-          <w:szCs w:val="28"/>
-          <w:lang w:val="nb-NO"/>
-        </w:rPr>
-        <w:t>).</w:t>
+        <w:t>, figur 3).</w:t>
       </w:r>
     </w:p>
     <w:p>
@@ -3088,7 +3026,25 @@
           <w:szCs w:val="28"/>
           <w:lang w:val="nb-NO"/>
         </w:rPr>
-        <w:t>Åpne Discord (det er en link øverst på nettsiden), og plasser deg i stemmekanalen Venterom</w:t>
+        <w:t xml:space="preserve">Åpne Discord (det er en </w:t>
+      </w:r>
+      <w:proofErr w:type="gramStart"/>
+      <w:r>
+        <w:rPr>
+          <w:sz w:val="28"/>
+          <w:szCs w:val="28"/>
+          <w:lang w:val="nb-NO"/>
+        </w:rPr>
+        <w:t>link</w:t>
+      </w:r>
+      <w:proofErr w:type="gramEnd"/>
+      <w:r>
+        <w:rPr>
+          <w:sz w:val="28"/>
+          <w:szCs w:val="28"/>
+          <w:lang w:val="nb-NO"/>
+        </w:rPr>
+        <w:t xml:space="preserve"> øverst på nettsiden), og plasser deg i stemmekanalen Venterom</w:t>
       </w:r>
       <w:r>
         <w:rPr>
@@ -3461,15 +3417,7 @@
           <w:szCs w:val="28"/>
           <w:lang w:val="nb-NO"/>
         </w:rPr>
-        <w:t xml:space="preserve"> </w:t>
-      </w:r>
-      <w:r>
-        <w:rPr>
-          <w:sz w:val="28"/>
-          <w:szCs w:val="28"/>
-          <w:lang w:val="nb-NO"/>
-        </w:rPr>
-        <w:t xml:space="preserve">(se </w:t>
+        <w:t xml:space="preserve"> (se </w:t>
       </w:r>
       <w:r>
         <w:rPr>
@@ -3631,15 +3579,7 @@
           <w:szCs w:val="28"/>
           <w:lang w:val="nb-NO"/>
         </w:rPr>
-        <w:t xml:space="preserve"> </w:t>
-      </w:r>
-      <w:r>
-        <w:rPr>
-          <w:sz w:val="28"/>
-          <w:szCs w:val="28"/>
-          <w:lang w:val="nb-NO"/>
-        </w:rPr>
-        <w:t xml:space="preserve">(se </w:t>
+        <w:t xml:space="preserve"> (se </w:t>
       </w:r>
       <w:r>
         <w:rPr>
@@ -3745,15 +3685,7 @@
           <w:szCs w:val="28"/>
           <w:lang w:val="nb-NO"/>
         </w:rPr>
-        <w:t xml:space="preserve"> </w:t>
-      </w:r>
-      <w:r>
-        <w:rPr>
-          <w:sz w:val="28"/>
-          <w:szCs w:val="28"/>
-          <w:lang w:val="nb-NO"/>
-        </w:rPr>
-        <w:t xml:space="preserve">(se </w:t>
+        <w:t xml:space="preserve"> (se </w:t>
       </w:r>
       <w:r>
         <w:rPr>
@@ -3789,24 +3721,22 @@
           <w:lang w:val="nb-NO"/>
         </w:rPr>
       </w:pPr>
-      <w:bookmarkStart w:id="10" w:name="_GoBack"/>
+    </w:p>
+    <w:p>
+      <w:pPr>
+        <w:pStyle w:val="Overskrift2"/>
+        <w:rPr>
+          <w:lang w:val="nb-NO"/>
+        </w:rPr>
+      </w:pPr>
+      <w:bookmarkStart w:id="10" w:name="_Toc53678492"/>
+      <w:r>
+        <w:rPr>
+          <w:lang w:val="nb-NO"/>
+        </w:rPr>
+        <w:t>2.5 Skjermbilder</w:t>
+      </w:r>
       <w:bookmarkEnd w:id="10"/>
-    </w:p>
-    <w:p>
-      <w:pPr>
-        <w:pStyle w:val="Overskrift2"/>
-        <w:rPr>
-          <w:lang w:val="nb-NO"/>
-        </w:rPr>
-      </w:pPr>
-      <w:bookmarkStart w:id="11" w:name="_Toc53678492"/>
-      <w:r>
-        <w:rPr>
-          <w:lang w:val="nb-NO"/>
-        </w:rPr>
-        <w:t>2.5 Skjermbilder</w:t>
-      </w:r>
-      <w:bookmarkEnd w:id="11"/>
     </w:p>
     <w:p>
       <w:pPr>
@@ -4542,14 +4472,32 @@
           <w:szCs w:val="22"/>
           <w:lang w:val="nb-NO"/>
         </w:rPr>
-        <w:t xml:space="preserve">: Eksempel på modal med informasjon og link til Discord server som kommer opp når man trykker på "Discord". </w:t>
-      </w:r>
+        <w:t xml:space="preserve">: Eksempel på modal med informasjon og </w:t>
+      </w:r>
+      <w:proofErr w:type="gramStart"/>
       <w:r>
         <w:rPr>
           <w:sz w:val="22"/>
           <w:szCs w:val="22"/>
           <w:lang w:val="nb-NO"/>
         </w:rPr>
+        <w:t>link</w:t>
+      </w:r>
+      <w:proofErr w:type="gramEnd"/>
+      <w:r>
+        <w:rPr>
+          <w:sz w:val="22"/>
+          <w:szCs w:val="22"/>
+          <w:lang w:val="nb-NO"/>
+        </w:rPr>
+        <w:t xml:space="preserve"> til Discord server som kommer opp når man trykker på "Discord". </w:t>
+      </w:r>
+      <w:r>
+        <w:rPr>
+          <w:sz w:val="22"/>
+          <w:szCs w:val="22"/>
+          <w:lang w:val="nb-NO"/>
+        </w:rPr>
         <w:t>Tilsvarende kommer på "Feilrapportering" og "Om".</w:t>
       </w:r>
     </w:p>
@@ -4661,7 +4609,7 @@
           <w:lang w:val="nb-NO"/>
         </w:rPr>
       </w:pPr>
-      <w:bookmarkStart w:id="12" w:name="_Toc53678493"/>
+      <w:bookmarkStart w:id="11" w:name="_Toc53678493"/>
       <w:r>
         <w:rPr>
           <w:lang w:val="nb-NO"/>
@@ -4675,7 +4623,7 @@
         </w:rPr>
         <w:t>For Orakler</w:t>
       </w:r>
-      <w:bookmarkEnd w:id="12"/>
+      <w:bookmarkEnd w:id="11"/>
     </w:p>
     <w:p>
       <w:pPr>
@@ -4830,7 +4778,7 @@
           <w:lang w:val="nb-NO"/>
         </w:rPr>
       </w:pPr>
-      <w:bookmarkStart w:id="13" w:name="_Toc53678494"/>
+      <w:bookmarkStart w:id="12" w:name="_Toc53678494"/>
       <w:r>
         <w:rPr>
           <w:lang w:val="nb-NO"/>
@@ -4843,7 +4791,7 @@
         </w:rPr>
         <w:t>Oraklets rolle i køsystemet</w:t>
       </w:r>
-      <w:bookmarkEnd w:id="13"/>
+      <w:bookmarkEnd w:id="12"/>
     </w:p>
     <w:p>
       <w:pPr>
@@ -4982,7 +4930,7 @@
           <w:lang w:val="nb-NO"/>
         </w:rPr>
       </w:pPr>
-      <w:bookmarkStart w:id="14" w:name="_Toc53678495"/>
+      <w:bookmarkStart w:id="13" w:name="_Toc53678495"/>
       <w:r>
         <w:rPr>
           <w:lang w:val="nb-NO"/>
@@ -4995,42 +4943,78 @@
         </w:rPr>
         <w:t>Administrator Handlinger</w:t>
       </w:r>
+      <w:bookmarkEnd w:id="13"/>
+    </w:p>
+    <w:p>
+      <w:pPr>
+        <w:pStyle w:val="Ingenmellomrom"/>
+        <w:rPr>
+          <w:sz w:val="28"/>
+          <w:szCs w:val="28"/>
+          <w:lang w:val="nb-NO"/>
+        </w:rPr>
+      </w:pPr>
+    </w:p>
+    <w:p>
+      <w:pPr>
+        <w:pStyle w:val="Ingenmellomrom"/>
+        <w:rPr>
+          <w:sz w:val="28"/>
+          <w:szCs w:val="28"/>
+          <w:lang w:val="nb-NO"/>
+        </w:rPr>
+      </w:pPr>
+      <w:bookmarkStart w:id="14" w:name="_Toc53678496"/>
+      <w:r>
+        <w:rPr>
+          <w:rStyle w:val="Overskrift3Tegn"/>
+          <w:lang w:val="nb-NO"/>
+        </w:rPr>
+        <w:t xml:space="preserve">3.2.1 </w:t>
+      </w:r>
+      <w:r>
+        <w:rPr>
+          <w:rStyle w:val="Overskrift3Tegn"/>
+          <w:lang w:val="nb-NO"/>
+        </w:rPr>
+        <w:t>Innlogging</w:t>
+      </w:r>
       <w:bookmarkEnd w:id="14"/>
-    </w:p>
-    <w:p>
-      <w:pPr>
-        <w:pStyle w:val="Ingenmellomrom"/>
-        <w:rPr>
-          <w:sz w:val="28"/>
-          <w:szCs w:val="28"/>
-          <w:lang w:val="nb-NO"/>
-        </w:rPr>
-      </w:pPr>
-    </w:p>
-    <w:p>
-      <w:pPr>
-        <w:pStyle w:val="Ingenmellomrom"/>
-        <w:rPr>
-          <w:sz w:val="28"/>
-          <w:szCs w:val="28"/>
-          <w:lang w:val="nb-NO"/>
-        </w:rPr>
-      </w:pPr>
-      <w:bookmarkStart w:id="15" w:name="_Toc53678496"/>
-      <w:r>
-        <w:rPr>
-          <w:rStyle w:val="Overskrift3Tegn"/>
-        </w:rPr>
-        <w:t xml:space="preserve">3.2.1 </w:t>
+      <w:r>
+        <w:rPr>
+          <w:sz w:val="28"/>
+          <w:szCs w:val="28"/>
+          <w:lang w:val="nb-NO"/>
+        </w:rPr>
+        <w:t xml:space="preserve"> </w:t>
+      </w:r>
+    </w:p>
+    <w:p>
+      <w:pPr>
+        <w:pStyle w:val="Ingenmellomrom"/>
+        <w:rPr>
+          <w:sz w:val="28"/>
+          <w:szCs w:val="28"/>
+          <w:lang w:val="nb-NO"/>
+        </w:rPr>
+      </w:pPr>
+      <w:r>
+        <w:rPr>
+          <w:sz w:val="28"/>
+          <w:szCs w:val="28"/>
+          <w:lang w:val="nb-NO"/>
+        </w:rPr>
+        <w:t xml:space="preserve">For å få administratorrettigheter må du logge inn. </w:t>
       </w:r>
       <w:proofErr w:type="spellStart"/>
       <w:r>
         <w:rPr>
-          <w:rStyle w:val="Overskrift3Tegn"/>
-        </w:rPr>
-        <w:t>Innlogging</w:t>
-      </w:r>
-      <w:bookmarkEnd w:id="15"/>
+          <w:sz w:val="28"/>
+          <w:szCs w:val="28"/>
+          <w:lang w:val="nb-NO"/>
+        </w:rPr>
+        <w:t>Klik</w:t>
+      </w:r>
       <w:proofErr w:type="spellEnd"/>
       <w:r>
         <w:rPr>
@@ -5038,25 +5022,7 @@
           <w:szCs w:val="28"/>
           <w:lang w:val="nb-NO"/>
         </w:rPr>
-        <w:t xml:space="preserve"> </w:t>
-      </w:r>
-    </w:p>
-    <w:p>
-      <w:pPr>
-        <w:pStyle w:val="Ingenmellomrom"/>
-        <w:rPr>
-          <w:sz w:val="28"/>
-          <w:szCs w:val="28"/>
-          <w:lang w:val="nb-NO"/>
-        </w:rPr>
-      </w:pPr>
-      <w:r>
-        <w:rPr>
-          <w:sz w:val="28"/>
-          <w:szCs w:val="28"/>
-          <w:lang w:val="nb-NO"/>
-        </w:rPr>
-        <w:t xml:space="preserve">For å få administratorrettigheter må du logge inn. </w:t>
+        <w:t xml:space="preserve"> på </w:t>
       </w:r>
       <w:proofErr w:type="spellStart"/>
       <w:r>
@@ -5065,7 +5031,7 @@
           <w:szCs w:val="28"/>
           <w:lang w:val="nb-NO"/>
         </w:rPr>
-        <w:t>Klik</w:t>
+        <w:t>Admin</w:t>
       </w:r>
       <w:proofErr w:type="spellEnd"/>
       <w:r>
@@ -5074,7 +5040,7 @@
           <w:szCs w:val="28"/>
           <w:lang w:val="nb-NO"/>
         </w:rPr>
-        <w:t xml:space="preserve"> på </w:t>
+        <w:t xml:space="preserve">-knappen (se 2.5 Skjermbilder, figur 4) og skriv inn passord og brukernavn i skjemaet som kommer opp. Klikk deretter på "Logg Inn". Merk hvordan navigasjonsbaren øverst blir gul med sort tekst, og at du får opp handlingskolonnen i </w:t>
       </w:r>
       <w:proofErr w:type="spellStart"/>
       <w:r>
@@ -5083,6 +5049,68 @@
           <w:szCs w:val="28"/>
           <w:lang w:val="nb-NO"/>
         </w:rPr>
+        <w:t>køtabellen</w:t>
+      </w:r>
+      <w:proofErr w:type="spellEnd"/>
+      <w:r>
+        <w:rPr>
+          <w:sz w:val="28"/>
+          <w:szCs w:val="28"/>
+          <w:lang w:val="nb-NO"/>
+        </w:rPr>
+        <w:t xml:space="preserve"> (se 3.3 Skjermbilder, figur </w:t>
+      </w:r>
+      <w:r>
+        <w:rPr>
+          <w:sz w:val="28"/>
+          <w:szCs w:val="28"/>
+          <w:lang w:val="nb-NO"/>
+        </w:rPr>
+        <w:t>6 og 7</w:t>
+      </w:r>
+      <w:r>
+        <w:rPr>
+          <w:sz w:val="28"/>
+          <w:szCs w:val="28"/>
+          <w:lang w:val="nb-NO"/>
+        </w:rPr>
+        <w:t>)</w:t>
+      </w:r>
+    </w:p>
+    <w:p>
+      <w:pPr>
+        <w:pStyle w:val="Ingenmellomrom"/>
+        <w:rPr>
+          <w:sz w:val="28"/>
+          <w:szCs w:val="28"/>
+          <w:lang w:val="nb-NO"/>
+        </w:rPr>
+      </w:pPr>
+    </w:p>
+    <w:p>
+      <w:pPr>
+        <w:pStyle w:val="Ingenmellomrom"/>
+        <w:rPr>
+          <w:sz w:val="28"/>
+          <w:szCs w:val="28"/>
+          <w:lang w:val="nb-NO"/>
+        </w:rPr>
+      </w:pPr>
+      <w:r>
+        <w:rPr>
+          <w:sz w:val="28"/>
+          <w:szCs w:val="28"/>
+          <w:lang w:val="nb-NO"/>
+        </w:rPr>
+        <w:t>Hvis du ikke husker passord og brukernavn skal dette være oppført på Orakel-</w:t>
+      </w:r>
+      <w:proofErr w:type="spellStart"/>
+      <w:r>
+        <w:rPr>
+          <w:sz w:val="28"/>
+          <w:szCs w:val="28"/>
+          <w:lang w:val="nb-NO"/>
+        </w:rPr>
         <w:t>Admin</w:t>
       </w:r>
       <w:proofErr w:type="spellEnd"/>
@@ -5092,94 +5120,6 @@
           <w:szCs w:val="28"/>
           <w:lang w:val="nb-NO"/>
         </w:rPr>
-        <w:t xml:space="preserve">-knappen (se 2.5 Skjermbilder, figur 4) og skriv inn passord og brukernavn i skjemaet som kommer opp. Klikk deretter på "Logg Inn". Merk hvordan navigasjonsbaren øverst blir gul med sort tekst, og at du får opp handlingskolonnen i </w:t>
-      </w:r>
-      <w:proofErr w:type="spellStart"/>
-      <w:r>
-        <w:rPr>
-          <w:sz w:val="28"/>
-          <w:szCs w:val="28"/>
-          <w:lang w:val="nb-NO"/>
-        </w:rPr>
-        <w:t>køtabellen</w:t>
-      </w:r>
-      <w:proofErr w:type="spellEnd"/>
-      <w:r>
-        <w:rPr>
-          <w:sz w:val="28"/>
-          <w:szCs w:val="28"/>
-          <w:lang w:val="nb-NO"/>
-        </w:rPr>
-        <w:t xml:space="preserve"> </w:t>
-      </w:r>
-      <w:r>
-        <w:rPr>
-          <w:sz w:val="28"/>
-          <w:szCs w:val="28"/>
-          <w:lang w:val="nb-NO"/>
-        </w:rPr>
-        <w:t xml:space="preserve">(se 3.3 Skjermbilder, figur </w:t>
-      </w:r>
-      <w:r>
-        <w:rPr>
-          <w:sz w:val="28"/>
-          <w:szCs w:val="28"/>
-          <w:lang w:val="nb-NO"/>
-        </w:rPr>
-        <w:t>6 og 7</w:t>
-      </w:r>
-      <w:r>
-        <w:rPr>
-          <w:sz w:val="28"/>
-          <w:szCs w:val="28"/>
-          <w:lang w:val="nb-NO"/>
-        </w:rPr>
-        <w:t>)</w:t>
-      </w:r>
-    </w:p>
-    <w:p>
-      <w:pPr>
-        <w:pStyle w:val="Ingenmellomrom"/>
-        <w:rPr>
-          <w:sz w:val="28"/>
-          <w:szCs w:val="28"/>
-          <w:lang w:val="nb-NO"/>
-        </w:rPr>
-      </w:pPr>
-    </w:p>
-    <w:p>
-      <w:pPr>
-        <w:pStyle w:val="Ingenmellomrom"/>
-        <w:rPr>
-          <w:sz w:val="28"/>
-          <w:szCs w:val="28"/>
-          <w:lang w:val="nb-NO"/>
-        </w:rPr>
-      </w:pPr>
-      <w:r>
-        <w:rPr>
-          <w:sz w:val="28"/>
-          <w:szCs w:val="28"/>
-          <w:lang w:val="nb-NO"/>
-        </w:rPr>
-        <w:t>Hvis du ikke husker passord og brukernavn skal dette være oppført på Orakel-</w:t>
-      </w:r>
-      <w:proofErr w:type="spellStart"/>
-      <w:r>
-        <w:rPr>
-          <w:sz w:val="28"/>
-          <w:szCs w:val="28"/>
-          <w:lang w:val="nb-NO"/>
-        </w:rPr>
-        <w:t>Admin</w:t>
-      </w:r>
-      <w:proofErr w:type="spellEnd"/>
-      <w:r>
-        <w:rPr>
-          <w:sz w:val="28"/>
-          <w:szCs w:val="28"/>
-          <w:lang w:val="nb-NO"/>
-        </w:rPr>
         <w:t xml:space="preserve"> siden på Facebook.</w:t>
       </w:r>
     </w:p>
@@ -5210,7 +5150,7 @@
           <w:lang w:val="nb-NO"/>
         </w:rPr>
       </w:pPr>
-      <w:bookmarkStart w:id="16" w:name="_Toc53678497"/>
+      <w:bookmarkStart w:id="15" w:name="_Toc53678497"/>
       <w:r>
         <w:rPr>
           <w:lang w:val="nb-NO"/>
@@ -5242,6 +5182,80 @@
         </w:rPr>
         <w:t xml:space="preserve"> Markere Studenter som ferdig</w:t>
       </w:r>
+      <w:bookmarkEnd w:id="15"/>
+    </w:p>
+    <w:p>
+      <w:pPr>
+        <w:pStyle w:val="Ingenmellomrom"/>
+        <w:rPr>
+          <w:sz w:val="28"/>
+          <w:szCs w:val="28"/>
+          <w:lang w:val="nb-NO"/>
+        </w:rPr>
+      </w:pPr>
+      <w:r>
+        <w:rPr>
+          <w:sz w:val="28"/>
+          <w:szCs w:val="28"/>
+          <w:lang w:val="nb-NO"/>
+        </w:rPr>
+        <w:t xml:space="preserve">Når en student har vært inne til veiledning og er ferdig er det viktig at man klikker på den grønne ferdig-knappen (se 3.3 Skjermbilder, figur 7). Dette vil fjerne studenten fra køen, men også lagre </w:t>
+      </w:r>
+      <w:proofErr w:type="spellStart"/>
+      <w:r>
+        <w:rPr>
+          <w:sz w:val="28"/>
+          <w:szCs w:val="28"/>
+          <w:lang w:val="nb-NO"/>
+        </w:rPr>
+        <w:t>køentiteten</w:t>
+      </w:r>
+      <w:proofErr w:type="spellEnd"/>
+      <w:r>
+        <w:rPr>
+          <w:sz w:val="28"/>
+          <w:szCs w:val="28"/>
+          <w:lang w:val="nb-NO"/>
+        </w:rPr>
+        <w:t xml:space="preserve"> i databasen, slik at vi beholder dataene om hvilket emne studenten trengte hjelp med, hvilket årskull den tilhørte og når.</w:t>
+      </w:r>
+    </w:p>
+    <w:p>
+      <w:pPr>
+        <w:pStyle w:val="Ingenmellomrom"/>
+        <w:rPr>
+          <w:sz w:val="28"/>
+          <w:szCs w:val="28"/>
+          <w:lang w:val="nb-NO"/>
+        </w:rPr>
+      </w:pPr>
+    </w:p>
+    <w:p>
+      <w:pPr>
+        <w:pStyle w:val="Overskrift3"/>
+        <w:rPr>
+          <w:lang w:val="nb-NO"/>
+        </w:rPr>
+      </w:pPr>
+      <w:bookmarkStart w:id="16" w:name="_Toc53678498"/>
+      <w:r>
+        <w:rPr>
+          <w:lang w:val="nb-NO"/>
+        </w:rPr>
+        <w:t>3.</w:t>
+      </w:r>
+      <w:r>
+        <w:rPr>
+          <w:lang w:val="nb-NO"/>
+        </w:rPr>
+        <w:t>2.3</w:t>
+      </w:r>
+      <w:r>
+        <w:rPr>
+          <w:lang w:val="nb-NO"/>
+        </w:rPr>
+        <w:t xml:space="preserve"> Slette Studenter fra køen</w:t>
+      </w:r>
       <w:bookmarkEnd w:id="16"/>
     </w:p>
     <w:p>
@@ -5259,97 +5273,25 @@
           <w:szCs w:val="28"/>
           <w:lang w:val="nb-NO"/>
         </w:rPr>
-        <w:t xml:space="preserve">Når en student har vært inne til veiledning og er ferdig er det viktig at man klikker på den grønne ferdig-knappen </w:t>
-      </w:r>
-      <w:r>
-        <w:rPr>
-          <w:sz w:val="28"/>
-          <w:szCs w:val="28"/>
-          <w:lang w:val="nb-NO"/>
-        </w:rPr>
-        <w:t>(se 3.3 Skjermbilder, figur 7)</w:t>
-      </w:r>
-      <w:r>
-        <w:rPr>
-          <w:sz w:val="28"/>
-          <w:szCs w:val="28"/>
-          <w:lang w:val="nb-NO"/>
-        </w:rPr>
-        <w:t xml:space="preserve">. Dette vil fjerne studenten fra køen, men også lagre </w:t>
-      </w:r>
-      <w:proofErr w:type="spellStart"/>
-      <w:r>
-        <w:rPr>
-          <w:sz w:val="28"/>
-          <w:szCs w:val="28"/>
-          <w:lang w:val="nb-NO"/>
-        </w:rPr>
-        <w:t>køentiteten</w:t>
-      </w:r>
-      <w:proofErr w:type="spellEnd"/>
-      <w:r>
-        <w:rPr>
-          <w:sz w:val="28"/>
-          <w:szCs w:val="28"/>
-          <w:lang w:val="nb-NO"/>
-        </w:rPr>
-        <w:t xml:space="preserve"> i databasen, slik at vi beholder dataene om hvilket emne studenten trengte hjelp med, hvilket årskull den tilhørte og når.</w:t>
-      </w:r>
-    </w:p>
-    <w:p>
-      <w:pPr>
-        <w:pStyle w:val="Ingenmellomrom"/>
-        <w:rPr>
-          <w:sz w:val="28"/>
-          <w:szCs w:val="28"/>
-          <w:lang w:val="nb-NO"/>
-        </w:rPr>
-      </w:pPr>
-    </w:p>
-    <w:p>
-      <w:pPr>
-        <w:pStyle w:val="Overskrift3"/>
-        <w:rPr>
-          <w:lang w:val="nb-NO"/>
-        </w:rPr>
-      </w:pPr>
-      <w:bookmarkStart w:id="17" w:name="_Toc53678498"/>
-      <w:r>
-        <w:rPr>
-          <w:lang w:val="nb-NO"/>
-        </w:rPr>
-        <w:t>3.</w:t>
-      </w:r>
-      <w:r>
-        <w:rPr>
-          <w:lang w:val="nb-NO"/>
-        </w:rPr>
-        <w:t>2.3</w:t>
-      </w:r>
-      <w:r>
-        <w:rPr>
-          <w:lang w:val="nb-NO"/>
-        </w:rPr>
-        <w:t xml:space="preserve"> Slette Studenter fra køen</w:t>
-      </w:r>
-      <w:bookmarkEnd w:id="17"/>
-    </w:p>
-    <w:p>
-      <w:pPr>
-        <w:pStyle w:val="Ingenmellomrom"/>
-        <w:rPr>
-          <w:sz w:val="28"/>
-          <w:szCs w:val="28"/>
-          <w:lang w:val="nb-NO"/>
-        </w:rPr>
-      </w:pPr>
-      <w:r>
-        <w:rPr>
-          <w:sz w:val="28"/>
-          <w:szCs w:val="28"/>
-          <w:lang w:val="nb-NO"/>
-        </w:rPr>
-        <w:t xml:space="preserve">Hvis en student har registrert seg i kø men ikke dukker opp til veiledning når det er dens tur, skal den slettes fra køen, og gjøres ved å klikke på den røde slett-knappen (se 3.3 Skjermbilder, figur 7). Dette vil permanent fjerne </w:t>
+        <w:t xml:space="preserve">Hvis en student har registrert seg i </w:t>
+      </w:r>
+      <w:proofErr w:type="gramStart"/>
+      <w:r>
+        <w:rPr>
+          <w:sz w:val="28"/>
+          <w:szCs w:val="28"/>
+          <w:lang w:val="nb-NO"/>
+        </w:rPr>
+        <w:t>kø</w:t>
+      </w:r>
+      <w:proofErr w:type="gramEnd"/>
+      <w:r>
+        <w:rPr>
+          <w:sz w:val="28"/>
+          <w:szCs w:val="28"/>
+          <w:lang w:val="nb-NO"/>
+        </w:rPr>
+        <w:t xml:space="preserve"> men ikke dukker opp til veiledning når det er dens tur, skal den slettes fra køen, og gjøres ved å klikke på den røde slett-knappen (se 3.3 Skjermbilder, figur 7). Dette vil permanent fjerne </w:t>
       </w:r>
       <w:proofErr w:type="spellStart"/>
       <w:r>
@@ -5655,7 +5597,7 @@
           <w:lang w:val="nb-NO"/>
         </w:rPr>
       </w:pPr>
-      <w:bookmarkStart w:id="18" w:name="_Toc53678499"/>
+      <w:bookmarkStart w:id="17" w:name="_Toc53678499"/>
       <w:r>
         <w:rPr>
           <w:lang w:val="nb-NO"/>
@@ -5663,7 +5605,7 @@
         <w:lastRenderedPageBreak/>
         <w:t>3.3 Skjermbilder</w:t>
       </w:r>
-      <w:bookmarkEnd w:id="18"/>
+      <w:bookmarkEnd w:id="17"/>
       <w:r>
         <w:rPr>
           <w:lang w:val="nb-NO"/>
@@ -6034,7 +5976,7 @@
           <w:lang w:val="nb-NO"/>
         </w:rPr>
       </w:pPr>
-      <w:bookmarkStart w:id="19" w:name="_Toc53678500"/>
+      <w:bookmarkStart w:id="18" w:name="_Toc53678500"/>
       <w:r>
         <w:rPr>
           <w:lang w:val="nb-NO"/>
@@ -6048,38 +5990,48 @@
         </w:rPr>
         <w:t>Teknisk Dokumentasjon</w:t>
       </w:r>
+      <w:bookmarkEnd w:id="18"/>
+    </w:p>
+    <w:p>
+      <w:pPr>
+        <w:rPr>
+          <w:lang w:val="nb-NO"/>
+        </w:rPr>
+      </w:pPr>
+    </w:p>
+    <w:p>
+      <w:pPr>
+        <w:rPr>
+          <w:sz w:val="28"/>
+          <w:szCs w:val="28"/>
+          <w:lang w:val="nb-NO"/>
+        </w:rPr>
+      </w:pPr>
+      <w:r>
+        <w:rPr>
+          <w:sz w:val="28"/>
+          <w:szCs w:val="28"/>
+          <w:lang w:val="nb-NO"/>
+        </w:rPr>
+        <w:t>Her vil det k</w:t>
+      </w:r>
+      <w:r>
+        <w:rPr>
+          <w:sz w:val="28"/>
+          <w:szCs w:val="28"/>
+          <w:lang w:val="nb-NO"/>
+        </w:rPr>
+        <w:t>omme en mer omfattende teknis</w:t>
+      </w:r>
+      <w:bookmarkStart w:id="19" w:name="_GoBack"/>
       <w:bookmarkEnd w:id="19"/>
-    </w:p>
-    <w:p>
-      <w:pPr>
-        <w:rPr>
-          <w:lang w:val="nb-NO"/>
-        </w:rPr>
-      </w:pPr>
-    </w:p>
-    <w:p>
-      <w:pPr>
-        <w:rPr>
-          <w:sz w:val="28"/>
-          <w:szCs w:val="28"/>
-          <w:lang w:val="nb-NO"/>
-        </w:rPr>
-      </w:pPr>
-      <w:r>
-        <w:rPr>
-          <w:sz w:val="28"/>
-          <w:szCs w:val="28"/>
-          <w:lang w:val="nb-NO"/>
-        </w:rPr>
-        <w:t>Her vil det k</w:t>
-      </w:r>
-      <w:r>
-        <w:rPr>
-          <w:sz w:val="28"/>
-          <w:szCs w:val="28"/>
-          <w:lang w:val="nb-NO"/>
-        </w:rPr>
-        <w:t xml:space="preserve">omme en mer omfattende teknisk dokumentasjon av både klient- og serverapplikasjonen som utgjør køsystemet. Dette for å tilrettelegge vedlikehold og videreutvikling ettersom den originale utvikleren har forlater orakeltjenesten, i håp om at dette er et system som vil bli tatt i bruk i lengre tid fremover. </w:t>
+      <w:r>
+        <w:rPr>
+          <w:sz w:val="28"/>
+          <w:szCs w:val="28"/>
+          <w:lang w:val="nb-NO"/>
+        </w:rPr>
+        <w:t xml:space="preserve">k dokumentasjon av både klient- og serverapplikasjonen som utgjør køsystemet. Dette for å tilrettelegge vedlikehold og videreutvikling ettersom den originale utvikleren forlater orakeltjenesten, i håp om at dette er et system som vil bli tatt i bruk i lengre tid fremover. </w:t>
       </w:r>
     </w:p>
     <w:p>
@@ -7709,7 +7661,7 @@
 </file>
 
 <file path=customXml/itemProps1.xml><?xml version="1.0" encoding="utf-8"?>
-<ds:datastoreItem xmlns:ds="http://schemas.openxmlformats.org/officeDocument/2006/customXml" ds:itemID="{5A66140B-D586-4EA9-ADD4-36DCDAFCF6B3}">
+<ds:datastoreItem xmlns:ds="http://schemas.openxmlformats.org/officeDocument/2006/customXml" ds:itemID="{91338534-CA0E-455B-BBE6-2135C592EF73}">
   <ds:schemaRefs>
     <ds:schemaRef ds:uri="http://schemas.openxmlformats.org/officeDocument/2006/bibliography"/>
   </ds:schemaRefs>

</xml_diff>